<commit_message>
updated the code to call the third heuristic and document
</commit_message>
<xml_diff>
--- a/Heuristic-Analysis-AIND-Isolation-Amanjeev-Sethi.docx
+++ b/Heuristic-Analysis-AIND-Isolation-Amanjeev-Sethi.docx
@@ -124,6 +124,48 @@
       <w:r>
         <w:t xml:space="preserve"> This is for a trial to see what works and what does not. I saw that this one works much better for small number of games.</w:t>
       </w:r>
+      <w:r>
+        <w:br/>
+      </w:r>
+      <w:r>
+        <w:br/>
+      </w:r>
+      <w:r>
+        <w:rPr>
+          <w:b/>
+        </w:rPr>
+        <w:t>Reason</w:t>
+      </w:r>
+      <w:r>
+        <w:t>: I chose this because it was simple enough so will be fast and is a slight improvement over the imporved_score heuristic.</w:t>
+      </w:r>
+      <w:r>
+        <w:t xml:space="preserve"> So faster yet more aggressive version. However, the reason I will not choose this over the remaining two because this is not as dynamic as I’</w:t>
+      </w:r>
+      <w:r>
+        <w:t>d like heuristics to be and it fairs approximately the same as the base case.</w:t>
+      </w:r>
+      <w:r>
+        <w:t xml:space="preserve"> </w:t>
+      </w:r>
+      <w:r>
+        <w:br/>
+      </w:r>
+      <w:r>
+        <w:br/>
+      </w:r>
+      <w:r>
+        <w:rPr>
+          <w:b/>
+        </w:rPr>
+        <w:br/>
+      </w:r>
+      <w:r>
+        <w:rPr>
+          <w:b/>
+        </w:rPr>
+        <w:br/>
+      </w:r>
     </w:p>
     <w:p>
       <w:pPr>
@@ -137,7 +179,8 @@
         <w:rPr>
           <w:b/>
         </w:rPr>
-        <w:t>Game Size Improve</w:t>
+        <w:lastRenderedPageBreak/>
+        <w:t>Move Count Game Height Weighted</w:t>
       </w:r>
       <w:r>
         <w:rPr>
@@ -149,7 +192,7 @@
         <w:rPr>
           <w:b/>
         </w:rPr>
-        <w:t>Student_h_game_size_improve</w:t>
+        <w:t>Student_h_weighted_game_height_move_count</w:t>
       </w:r>
       <w:r>
         <w:rPr>
@@ -158,7 +201,10 @@
         <w:t>)</w:t>
       </w:r>
       <w:r>
-        <w:t xml:space="preserve">: This is </w:t>
+        <w:t xml:space="preserve">: </w:t>
+      </w:r>
+      <w:r>
+        <w:t xml:space="preserve">This is </w:t>
       </w:r>
       <w:r>
         <w:t xml:space="preserve">Heuristic to improve by using game move and </w:t>
@@ -170,10 +216,42 @@
         <w:t>opponent's moves.</w:t>
       </w:r>
       <w:r>
-        <w:t xml:space="preserve"> Again for small games (1, 2) this works better than ID_Improved</w:t>
-      </w:r>
-      <w:r>
-        <w:t>.</w:t>
+        <w:t xml:space="preserve"> </w:t>
+      </w:r>
+      <w:r>
+        <w:t xml:space="preserve">Again for small games (1, 2) this works better than ID_Improved. </w:t>
+      </w:r>
+      <w:r>
+        <w:br/>
+      </w:r>
+      <w:r>
+        <w:br/>
+      </w:r>
+      <w:r>
+        <w:rPr>
+          <w:b/>
+        </w:rPr>
+        <w:t>Reason</w:t>
+      </w:r>
+      <w:r>
+        <w:t xml:space="preserve">: </w:t>
+      </w:r>
+      <w:r>
+        <w:t>This was done to see how dynamic can the heuristics get. Apparently, you can use all sorts of game move count, game height, game size etc. to dynamically plug-in the weights.</w:t>
+      </w:r>
+      <w:r>
+        <w:t xml:space="preserve"> This definitely requires more calculation.</w:t>
+      </w:r>
+    </w:p>
+    <w:p>
+      <w:pPr>
+        <w:ind w:left="360"/>
+        <w:rPr>
+          <w:b/>
+        </w:rPr>
+      </w:pPr>
+      <w:r>
+        <w:br/>
       </w:r>
     </w:p>
     <w:p>
@@ -188,7 +266,7 @@
         <w:rPr>
           <w:b/>
         </w:rPr>
-        <w:t>Move Count Game Height Weighted</w:t>
+        <w:t>Game Size Improve</w:t>
       </w:r>
       <w:r>
         <w:rPr>
@@ -200,7 +278,7 @@
         <w:rPr>
           <w:b/>
         </w:rPr>
-        <w:t>Student_h_weighted_game_height_move_count</w:t>
+        <w:t>Student_h_game_size_improve</w:t>
       </w:r>
       <w:r>
         <w:rPr>
@@ -212,39 +290,145 @@
         <w:t xml:space="preserve">: </w:t>
       </w:r>
       <w:r>
-        <w:t>Game size, using the middle ground of the game to decide the improvement.</w:t>
+        <w:t xml:space="preserve">Game size, using the middle ground of the </w:t>
+      </w:r>
+      <w:r>
+        <w:t xml:space="preserve">game to decide the improvement </w:t>
+      </w:r>
+      <w:r>
+        <w:t>else it is just simple improved_score.</w:t>
+      </w:r>
+      <w:r>
+        <w:t xml:space="preserve"> </w:t>
+      </w:r>
+      <w:r>
+        <w:t>This is by far my best attempt</w:t>
+      </w:r>
+      <w:r>
+        <w:t>.</w:t>
       </w:r>
       <w:r>
         <w:br/>
-        <w:t>else it is just simple improved_score.</w:t>
-      </w:r>
-      <w:r>
-        <w:t xml:space="preserve"> This is by far my best attempt.</w:t>
-      </w:r>
-    </w:p>
-    <w:p>
-      <w:pPr>
-        <w:ind w:left="360"/>
+      </w:r>
+      <w:r>
+        <w:br/>
+      </w:r>
+      <w:r>
         <w:rPr>
           <w:b/>
         </w:rPr>
-      </w:pPr>
-    </w:p>
-    <w:p>
-      <w:pPr>
-        <w:ind w:left="360"/>
+        <w:t>Reason</w:t>
+      </w:r>
+      <w:r>
+        <w:t xml:space="preserve">: </w:t>
+      </w:r>
+      <w:r>
+        <w:t xml:space="preserve">This is a more dynamic </w:t>
+      </w:r>
+      <w:r>
+        <w:t>heuristic, which takes into account</w:t>
+      </w:r>
+      <w:r>
+        <w:t xml:space="preserve"> how far into the game the players are.</w:t>
+      </w:r>
+      <w:r>
+        <w:t xml:space="preserve"> So if the game is somewhere around 30% to 70% done, we use dynamic heuristics with game height and move count (as above).</w:t>
+      </w:r>
+      <w:r>
+        <w:t xml:space="preserve"> </w:t>
+      </w:r>
+      <w:r>
+        <w:br/>
+      </w:r>
+      <w:r>
+        <w:br/>
+      </w:r>
+      <w:r>
+        <w:t xml:space="preserve">This means that when the game is in a middle state, it is more fluid and dynamic because there is a good ratio of possibilities for players vs. </w:t>
+      </w:r>
+      <w:r>
+        <w:t>results.</w:t>
+      </w:r>
+      <w:r>
+        <w:t xml:space="preserve"> It takes into account the game play on both players when needed.</w:t>
+      </w:r>
+      <w:r>
+        <w:t xml:space="preserve"> </w:t>
+      </w:r>
+      <w:r>
+        <w:br/>
+      </w:r>
+      <w:r>
+        <w:br/>
+      </w:r>
+      <w:r>
+        <w:t>For the remaining, it is just a normal static difference in player</w:t>
+      </w:r>
+      <w:r>
+        <w:t>s’</w:t>
+      </w:r>
+      <w:r>
+        <w:t xml:space="preserve"> moves.</w:t>
+      </w:r>
+      <w:r>
+        <w:t xml:space="preserve"> </w:t>
+      </w:r>
+      <w:r>
+        <w:t>That is, for beginning of board and towards the end of the board we only have normal difference.</w:t>
+      </w:r>
+      <w:bookmarkStart w:id="0" w:name="_GoBack"/>
+      <w:bookmarkEnd w:id="0"/>
+      <w:r>
+        <w:br/>
+      </w:r>
+      <w:r>
+        <w:br/>
+      </w:r>
+      <w:r>
+        <w:t>This is slightly tough</w:t>
+      </w:r>
+      <w:r>
+        <w:t xml:space="preserve">er to calculate, and understand but </w:t>
+      </w:r>
+      <w:r>
+        <w:t>is more adjusting to the fact that we might not need a complex calculation in the beginning or at the end of the game.</w:t>
+      </w:r>
+      <w:r>
+        <w:br/>
+      </w:r>
+      <w:r>
+        <w:br/>
+      </w:r>
+      <w:r>
+        <w:t xml:space="preserve">Note: </w:t>
+      </w:r>
+      <w:r>
+        <w:t>Actually I messed up with the tally and I meant to use the 3</w:t>
+      </w:r>
+      <w:r>
+        <w:rPr>
+          <w:vertAlign w:val="superscript"/>
+        </w:rPr>
+        <w:t>rd</w:t>
+      </w:r>
+      <w:r>
+        <w:t xml:space="preserve"> heuristic -- </w:t>
+      </w:r>
+      <w:r>
         <w:rPr>
           <w:b/>
         </w:rPr>
-      </w:pPr>
-    </w:p>
-    <w:p>
-      <w:pPr>
-        <w:ind w:left="360"/>
+        <w:t>Student_h_game_size_improve</w:t>
+      </w:r>
+      <w:r>
         <w:rPr>
           <w:b/>
         </w:rPr>
-      </w:pPr>
+        <w:t>.</w:t>
+      </w:r>
+      <w:r>
+        <w:br/>
+      </w:r>
     </w:p>
     <w:p>
       <w:pPr>
@@ -253,11 +437,34 @@
           <w:b/>
         </w:rPr>
       </w:pPr>
-      <w:r>
+    </w:p>
+    <w:p>
+      <w:pPr>
+        <w:ind w:left="360"/>
         <w:rPr>
           <w:b/>
         </w:rPr>
-        <w:lastRenderedPageBreak/>
+      </w:pPr>
+    </w:p>
+    <w:p>
+      <w:pPr>
+        <w:ind w:left="360"/>
+        <w:rPr>
+          <w:b/>
+        </w:rPr>
+      </w:pPr>
+    </w:p>
+    <w:p>
+      <w:pPr>
+        <w:ind w:left="360"/>
+        <w:rPr>
+          <w:b/>
+        </w:rPr>
+      </w:pPr>
+      <w:r>
+        <w:rPr>
+          <w:b/>
+        </w:rPr>
         <w:t>Ru</w:t>
       </w:r>
       <w:r>
@@ -535,8 +742,6 @@
         </w:rPr>
         <w:t xml:space="preserve">  </w:t>
       </w:r>
-      <w:bookmarkStart w:id="0" w:name="_GoBack"/>
-      <w:bookmarkEnd w:id="0"/>
       <w:r>
         <w:rPr>
           <w:rFonts w:ascii="Courier" w:hAnsi="Courier"/>
@@ -2073,6 +2278,7 @@
   <w:style w:type="character" w:default="1" w:styleId="DefaultParagraphFont">
     <w:name w:val="Default Paragraph Font"/>
     <w:uiPriority w:val="1"/>
+    <w:semiHidden/>
     <w:unhideWhenUsed/>
   </w:style>
   <w:style w:type="table" w:default="1" w:styleId="TableNormal">
@@ -2361,6 +2567,7 @@
   <w:style w:type="character" w:default="1" w:styleId="DefaultParagraphFont">
     <w:name w:val="Default Paragraph Font"/>
     <w:uiPriority w:val="1"/>
+    <w:semiHidden/>
     <w:unhideWhenUsed/>
   </w:style>
   <w:style w:type="table" w:default="1" w:styleId="TableNormal">

</xml_diff>